<commit_message>
Final version of Error Reporte
</commit_message>
<xml_diff>
--- a/Testing/ValidationTechniques.docx
+++ b/Testing/ValidationTechniques.docx
@@ -244,7 +244,6 @@
         </w:rPr>
         <w:t xml:space="preserve"> </w:t>
       </w:r>
-      <w:proofErr w:type="spellStart"/>
       <w:r>
         <w:rPr>
           <w:rFonts w:ascii="Arial" w:hAnsi="Arial" w:cs="Arial"/>
@@ -255,7 +254,6 @@
         </w:rPr>
         <w:t>Quality</w:t>
       </w:r>
-      <w:proofErr w:type="spellEnd"/>
       <w:r>
         <w:rPr>
           <w:rFonts w:ascii="Arial" w:hAnsi="Arial" w:cs="Arial"/>
@@ -266,7 +264,6 @@
         </w:rPr>
         <w:t xml:space="preserve"> </w:t>
       </w:r>
-      <w:proofErr w:type="spellStart"/>
       <w:r>
         <w:rPr>
           <w:rFonts w:ascii="Arial" w:hAnsi="Arial" w:cs="Arial"/>
@@ -277,7 +274,6 @@
         </w:rPr>
         <w:t>Testing</w:t>
       </w:r>
-      <w:proofErr w:type="spellEnd"/>
     </w:p>
     <w:p>
       <w:pPr>
@@ -445,12 +441,13 @@
           <w:szCs w:val="20"/>
           <w:lang w:val="es-MX" w:eastAsia="es-ES_tradnl"/>
         </w:rPr>
-        <w:t xml:space="preserve"> Lizarraga Franco Mauro J., B. De la Cruz Ramos Carlos J. &amp; B. </w:t>
-      </w:r>
-      <w:proofErr w:type="spellStart"/>
+        <w:t xml:space="preserve"> Lizarraga Franco Mauro J., B. De la Cruz Ramos Carlos J. &amp; B. Martinez Contreras Yeshua Javier.  Universidad Politécnica de Yucatán, Tablaje Catastral 4448, Carretera Mérida-Tetiz. Km.4.5, 97357 Ucú, Yuc. </w:t>
+      </w:r>
       <w:r>
         <w:rPr>
           <w:rFonts w:ascii="Arial" w:eastAsia="Times New Roman" w:hAnsi="Arial" w:cs="Arial"/>
+          <w:b/>
+          <w:bCs/>
           <w:i/>
           <w:iCs/>
           <w:color w:val="000000"/>
@@ -458,85 +455,6 @@
           <w:szCs w:val="20"/>
           <w:lang w:val="es-MX" w:eastAsia="es-ES_tradnl"/>
         </w:rPr>
-        <w:t>Martinez</w:t>
-      </w:r>
-      <w:proofErr w:type="spellEnd"/>
-      <w:r>
-        <w:rPr>
-          <w:rFonts w:ascii="Arial" w:eastAsia="Times New Roman" w:hAnsi="Arial" w:cs="Arial"/>
-          <w:i/>
-          <w:iCs/>
-          <w:color w:val="000000"/>
-          <w:sz w:val="20"/>
-          <w:szCs w:val="20"/>
-          <w:lang w:val="es-MX" w:eastAsia="es-ES_tradnl"/>
-        </w:rPr>
-        <w:t xml:space="preserve"> Contreras Yeshua Javier.  Universidad Politécnica de Yucatán, Tablaje Catastral 4448, Carretera Mérida-</w:t>
-      </w:r>
-      <w:proofErr w:type="spellStart"/>
-      <w:r>
-        <w:rPr>
-          <w:rFonts w:ascii="Arial" w:eastAsia="Times New Roman" w:hAnsi="Arial" w:cs="Arial"/>
-          <w:i/>
-          <w:iCs/>
-          <w:color w:val="000000"/>
-          <w:sz w:val="20"/>
-          <w:szCs w:val="20"/>
-          <w:lang w:val="es-MX" w:eastAsia="es-ES_tradnl"/>
-        </w:rPr>
-        <w:t>Tetiz</w:t>
-      </w:r>
-      <w:proofErr w:type="spellEnd"/>
-      <w:r>
-        <w:rPr>
-          <w:rFonts w:ascii="Arial" w:eastAsia="Times New Roman" w:hAnsi="Arial" w:cs="Arial"/>
-          <w:i/>
-          <w:iCs/>
-          <w:color w:val="000000"/>
-          <w:sz w:val="20"/>
-          <w:szCs w:val="20"/>
-          <w:lang w:val="es-MX" w:eastAsia="es-ES_tradnl"/>
-        </w:rPr>
-        <w:t xml:space="preserve">. Km.4.5, 97357 Ucú, </w:t>
-      </w:r>
-      <w:proofErr w:type="spellStart"/>
-      <w:r>
-        <w:rPr>
-          <w:rFonts w:ascii="Arial" w:eastAsia="Times New Roman" w:hAnsi="Arial" w:cs="Arial"/>
-          <w:i/>
-          <w:iCs/>
-          <w:color w:val="000000"/>
-          <w:sz w:val="20"/>
-          <w:szCs w:val="20"/>
-          <w:lang w:val="es-MX" w:eastAsia="es-ES_tradnl"/>
-        </w:rPr>
-        <w:t>Yuc</w:t>
-      </w:r>
-      <w:proofErr w:type="spellEnd"/>
-      <w:r>
-        <w:rPr>
-          <w:rFonts w:ascii="Arial" w:eastAsia="Times New Roman" w:hAnsi="Arial" w:cs="Arial"/>
-          <w:i/>
-          <w:iCs/>
-          <w:color w:val="000000"/>
-          <w:sz w:val="20"/>
-          <w:szCs w:val="20"/>
-          <w:lang w:val="es-MX" w:eastAsia="es-ES_tradnl"/>
-        </w:rPr>
-        <w:t xml:space="preserve">. </w:t>
-      </w:r>
-      <w:r>
-        <w:rPr>
-          <w:rFonts w:ascii="Arial" w:eastAsia="Times New Roman" w:hAnsi="Arial" w:cs="Arial"/>
-          <w:b/>
-          <w:bCs/>
-          <w:i/>
-          <w:iCs/>
-          <w:color w:val="000000"/>
-          <w:sz w:val="20"/>
-          <w:szCs w:val="20"/>
-          <w:lang w:val="es-MX" w:eastAsia="es-ES_tradnl"/>
-        </w:rPr>
         <w:t> </w:t>
       </w:r>
       <w:r>
@@ -1051,9 +969,243 @@
     <w:p>
       <w:pPr>
         <w:pStyle w:val="Prrafodelista"/>
+        <w:spacing w:line="480" w:lineRule="auto"/>
+        <w:jc w:val="both"/>
+        <w:rPr>
+          <w:rFonts w:ascii="Arial" w:hAnsi="Arial" w:cs="Arial"/>
+          <w:sz w:val="24"/>
+          <w:szCs w:val="24"/>
+          <w:lang w:val="en-CA"/>
+        </w:rPr>
+      </w:pPr>
+      <w:r>
+        <w:rPr>
+          <w:rFonts w:ascii="Arial" w:hAnsi="Arial" w:cs="Arial"/>
+          <w:sz w:val="24"/>
+          <w:szCs w:val="24"/>
+          <w:lang w:val="en-CA"/>
+        </w:rPr>
+        <w:t>Enter to the App.</w:t>
+      </w:r>
+    </w:p>
+    <w:p>
+      <w:pPr>
+        <w:spacing w:line="480" w:lineRule="auto"/>
+        <w:jc w:val="both"/>
+        <w:rPr>
+          <w:rFonts w:ascii="Arial" w:hAnsi="Arial" w:cs="Arial"/>
+          <w:sz w:val="24"/>
+          <w:szCs w:val="24"/>
+          <w:lang w:val="en-CA"/>
+        </w:rPr>
+      </w:pPr>
+      <w:r>
+        <w:rPr>
+          <w:rFonts w:ascii="Arial" w:hAnsi="Arial" w:cs="Arial"/>
+          <w:sz w:val="24"/>
+          <w:szCs w:val="24"/>
+          <w:lang w:val="en-CA"/>
+        </w:rPr>
+        <w:t xml:space="preserve">Test Case #1. </w:t>
+      </w:r>
+      <w:r>
+        <w:rPr>
+          <w:rFonts w:ascii="Arial" w:hAnsi="Arial" w:cs="Arial"/>
+          <w:sz w:val="24"/>
+          <w:szCs w:val="24"/>
+          <w:lang w:val="en-CA"/>
+        </w:rPr>
+        <w:t>Check if the music sounds.</w:t>
+      </w:r>
+    </w:p>
+    <w:p>
+      <w:pPr>
+        <w:spacing w:line="480" w:lineRule="auto"/>
+        <w:jc w:val="both"/>
+        <w:rPr>
+          <w:rFonts w:ascii="Arial" w:hAnsi="Arial" w:cs="Arial"/>
+          <w:sz w:val="24"/>
+          <w:szCs w:val="24"/>
+          <w:lang w:val="en-CA"/>
+        </w:rPr>
+      </w:pPr>
+      <w:r>
+        <w:rPr>
+          <w:rFonts w:ascii="Arial" w:hAnsi="Arial" w:cs="Arial"/>
+          <w:sz w:val="24"/>
+          <w:szCs w:val="24"/>
+          <w:lang w:val="en-CA"/>
+        </w:rPr>
+        <w:t xml:space="preserve">Test Case #2. </w:t>
+      </w:r>
+      <w:r>
+        <w:rPr>
+          <w:rFonts w:ascii="Arial" w:hAnsi="Arial" w:cs="Arial"/>
+          <w:sz w:val="24"/>
+          <w:szCs w:val="24"/>
+          <w:lang w:val="en-CA"/>
+        </w:rPr>
+        <w:t>Check if the targets display the image.</w:t>
+      </w:r>
+    </w:p>
+    <w:p>
+      <w:pPr>
+        <w:spacing w:line="480" w:lineRule="auto"/>
+        <w:jc w:val="both"/>
+        <w:rPr>
+          <w:rFonts w:ascii="Arial" w:hAnsi="Arial" w:cs="Arial"/>
+          <w:sz w:val="24"/>
+          <w:szCs w:val="24"/>
+          <w:lang w:val="en-CA"/>
+        </w:rPr>
+      </w:pPr>
+      <w:r>
+        <w:rPr>
+          <w:rFonts w:ascii="Arial" w:hAnsi="Arial" w:cs="Arial"/>
+          <w:sz w:val="24"/>
+          <w:szCs w:val="24"/>
+          <w:lang w:val="en-CA"/>
+        </w:rPr>
+        <w:t xml:space="preserve">Test Case #3. </w:t>
+      </w:r>
+      <w:r>
+        <w:rPr>
+          <w:rFonts w:ascii="Arial" w:hAnsi="Arial" w:cs="Arial"/>
+          <w:sz w:val="24"/>
+          <w:szCs w:val="24"/>
+          <w:lang w:val="en-CA"/>
+        </w:rPr>
+        <w:t>Answer a message and the return to the App.</w:t>
+      </w:r>
+    </w:p>
+    <w:p>
+      <w:pPr>
+        <w:spacing w:line="480" w:lineRule="auto"/>
+        <w:jc w:val="both"/>
+        <w:rPr>
+          <w:rFonts w:ascii="Arial" w:hAnsi="Arial" w:cs="Arial"/>
+          <w:sz w:val="24"/>
+          <w:szCs w:val="24"/>
+          <w:lang w:val="en-CA"/>
+        </w:rPr>
+      </w:pPr>
+      <w:r>
+        <w:rPr>
+          <w:rFonts w:ascii="Arial" w:hAnsi="Arial" w:cs="Arial"/>
+          <w:sz w:val="24"/>
+          <w:szCs w:val="24"/>
+          <w:lang w:val="en-CA"/>
+        </w:rPr>
+        <w:t xml:space="preserve">Test Case #4. </w:t>
+      </w:r>
+      <w:r>
+        <w:rPr>
+          <w:rFonts w:ascii="Arial" w:hAnsi="Arial" w:cs="Arial"/>
+          <w:sz w:val="24"/>
+          <w:szCs w:val="24"/>
+          <w:lang w:val="en-CA"/>
+        </w:rPr>
+        <w:t>Answer a message while we use the App.</w:t>
+      </w:r>
+    </w:p>
+    <w:p>
+      <w:pPr>
+        <w:spacing w:line="480" w:lineRule="auto"/>
+        <w:jc w:val="both"/>
+        <w:rPr>
+          <w:rFonts w:ascii="Arial" w:hAnsi="Arial" w:cs="Arial"/>
+          <w:sz w:val="24"/>
+          <w:szCs w:val="24"/>
+          <w:lang w:val="en-CA"/>
+        </w:rPr>
+      </w:pPr>
+      <w:r>
+        <w:rPr>
+          <w:rFonts w:ascii="Arial" w:hAnsi="Arial" w:cs="Arial"/>
+          <w:sz w:val="24"/>
+          <w:szCs w:val="24"/>
+          <w:lang w:val="en-CA"/>
+        </w:rPr>
+        <w:t xml:space="preserve">Test Case #5. </w:t>
+      </w:r>
+      <w:r>
+        <w:rPr>
+          <w:rFonts w:ascii="Arial" w:hAnsi="Arial" w:cs="Arial"/>
+          <w:sz w:val="24"/>
+          <w:szCs w:val="24"/>
+          <w:lang w:val="en-CA"/>
+        </w:rPr>
+        <w:t>Display 3 targets</w:t>
+      </w:r>
+    </w:p>
+    <w:p>
+      <w:pPr>
+        <w:spacing w:line="480" w:lineRule="auto"/>
+        <w:jc w:val="both"/>
+        <w:rPr>
+          <w:rFonts w:ascii="Arial" w:hAnsi="Arial" w:cs="Arial"/>
+          <w:sz w:val="24"/>
+          <w:szCs w:val="24"/>
+          <w:lang w:val="en-CA"/>
+        </w:rPr>
+      </w:pPr>
+      <w:r>
+        <w:rPr>
+          <w:rFonts w:ascii="Arial" w:hAnsi="Arial" w:cs="Arial"/>
+          <w:sz w:val="24"/>
+          <w:szCs w:val="24"/>
+          <w:lang w:val="en-CA"/>
+        </w:rPr>
+        <w:t xml:space="preserve">Test Case #6 </w:t>
+      </w:r>
+      <w:r>
+        <w:rPr>
+          <w:rFonts w:ascii="Arial" w:hAnsi="Arial" w:cs="Arial"/>
+          <w:sz w:val="24"/>
+          <w:szCs w:val="24"/>
+          <w:lang w:val="en-CA"/>
+        </w:rPr>
+        <w:t>Change quickly all the targets.</w:t>
+      </w:r>
+      <w:bookmarkStart w:id="1" w:name="_GoBack"/>
+      <w:bookmarkEnd w:id="1"/>
+    </w:p>
+    <w:p>
+      <w:pPr>
+        <w:spacing w:line="480" w:lineRule="auto"/>
+        <w:jc w:val="both"/>
+        <w:rPr>
+          <w:rFonts w:ascii="Arial" w:hAnsi="Arial" w:cs="Arial"/>
+          <w:sz w:val="24"/>
+          <w:szCs w:val="24"/>
+          <w:lang w:val="en-CA"/>
+        </w:rPr>
+      </w:pPr>
+      <w:r>
+        <w:rPr>
+          <w:rFonts w:ascii="Arial" w:hAnsi="Arial" w:cs="Arial"/>
+          <w:sz w:val="24"/>
+          <w:szCs w:val="24"/>
+          <w:lang w:val="en-CA"/>
+        </w:rPr>
+        <w:t>Component testing</w:t>
+      </w:r>
+      <w:r>
+        <w:rPr>
+          <w:rFonts w:ascii="Arial" w:hAnsi="Arial" w:cs="Arial"/>
+          <w:sz w:val="24"/>
+          <w:szCs w:val="24"/>
+          <w:lang w:val="en-CA"/>
+        </w:rPr>
+        <w:t>:</w:t>
+      </w:r>
+    </w:p>
+    <w:p>
+      <w:pPr>
+        <w:pStyle w:val="Prrafodelista"/>
         <w:numPr>
           <w:ilvl w:val="0"/>
-          <w:numId w:val="3"/>
+          <w:numId w:val="4"/>
         </w:numPr>
         <w:spacing w:line="480" w:lineRule="auto"/>
         <w:jc w:val="both"/>
@@ -1071,7 +1223,7 @@
           <w:szCs w:val="24"/>
           <w:lang w:val="en-CA"/>
         </w:rPr>
-        <w:t>Enter to the App.</w:t>
+        <w:t>Answer a message and return whereas we display all the targets.</w:t>
       </w:r>
     </w:p>
     <w:p>
@@ -1097,167 +1249,7 @@
           <w:szCs w:val="24"/>
           <w:lang w:val="en-CA"/>
         </w:rPr>
-        <w:t>Check if the music sounds.</w:t>
-      </w:r>
-    </w:p>
-    <w:p>
-      <w:pPr>
-        <w:pStyle w:val="Prrafodelista"/>
-        <w:numPr>
-          <w:ilvl w:val="0"/>
-          <w:numId w:val="3"/>
-        </w:numPr>
-        <w:spacing w:line="480" w:lineRule="auto"/>
-        <w:jc w:val="both"/>
-        <w:rPr>
-          <w:rFonts w:ascii="Arial" w:hAnsi="Arial" w:cs="Arial"/>
-          <w:sz w:val="24"/>
-          <w:szCs w:val="24"/>
-          <w:lang w:val="en-CA"/>
-        </w:rPr>
-      </w:pPr>
-      <w:r>
-        <w:rPr>
-          <w:rFonts w:ascii="Arial" w:hAnsi="Arial" w:cs="Arial"/>
-          <w:sz w:val="24"/>
-          <w:szCs w:val="24"/>
-          <w:lang w:val="en-CA"/>
-        </w:rPr>
-        <w:t>Check if the targets display the image.</w:t>
-      </w:r>
-    </w:p>
-    <w:p>
-      <w:pPr>
-        <w:pStyle w:val="Prrafodelista"/>
-        <w:numPr>
-          <w:ilvl w:val="0"/>
-          <w:numId w:val="3"/>
-        </w:numPr>
-        <w:spacing w:line="480" w:lineRule="auto"/>
-        <w:jc w:val="both"/>
-        <w:rPr>
-          <w:rFonts w:ascii="Arial" w:hAnsi="Arial" w:cs="Arial"/>
-          <w:sz w:val="24"/>
-          <w:szCs w:val="24"/>
-          <w:lang w:val="en-CA"/>
-        </w:rPr>
-      </w:pPr>
-      <w:r>
-        <w:rPr>
-          <w:rFonts w:ascii="Arial" w:hAnsi="Arial" w:cs="Arial"/>
-          <w:sz w:val="24"/>
-          <w:szCs w:val="24"/>
-          <w:lang w:val="en-CA"/>
-        </w:rPr>
-        <w:t>Answer a message and the return to the App.</w:t>
-      </w:r>
-    </w:p>
-    <w:p>
-      <w:pPr>
-        <w:pStyle w:val="Prrafodelista"/>
-        <w:numPr>
-          <w:ilvl w:val="0"/>
-          <w:numId w:val="3"/>
-        </w:numPr>
-        <w:spacing w:line="480" w:lineRule="auto"/>
-        <w:jc w:val="both"/>
-        <w:rPr>
-          <w:rFonts w:ascii="Arial" w:hAnsi="Arial" w:cs="Arial"/>
-          <w:sz w:val="24"/>
-          <w:szCs w:val="24"/>
-          <w:lang w:val="en-CA"/>
-        </w:rPr>
-      </w:pPr>
-      <w:r>
-        <w:rPr>
-          <w:rFonts w:ascii="Arial" w:hAnsi="Arial" w:cs="Arial"/>
-          <w:sz w:val="24"/>
-          <w:szCs w:val="24"/>
-          <w:lang w:val="en-CA"/>
-        </w:rPr>
-        <w:t>Answer a message while we use the App.</w:t>
-      </w:r>
-    </w:p>
-    <w:p>
-      <w:pPr>
-        <w:pStyle w:val="Prrafodelista"/>
-        <w:numPr>
-          <w:ilvl w:val="0"/>
-          <w:numId w:val="3"/>
-        </w:numPr>
-        <w:spacing w:line="480" w:lineRule="auto"/>
-        <w:jc w:val="both"/>
-        <w:rPr>
-          <w:rFonts w:ascii="Arial" w:hAnsi="Arial" w:cs="Arial"/>
-          <w:sz w:val="24"/>
-          <w:szCs w:val="24"/>
-          <w:lang w:val="en-CA"/>
-        </w:rPr>
-      </w:pPr>
-      <w:r>
-        <w:rPr>
-          <w:rFonts w:ascii="Arial" w:hAnsi="Arial" w:cs="Arial"/>
-          <w:sz w:val="24"/>
-          <w:szCs w:val="24"/>
-          <w:lang w:val="en-CA"/>
-        </w:rPr>
-        <w:t>Display 3 targets</w:t>
-      </w:r>
-    </w:p>
-    <w:p>
-      <w:pPr>
-        <w:pStyle w:val="Prrafodelista"/>
-        <w:numPr>
-          <w:ilvl w:val="0"/>
-          <w:numId w:val="3"/>
-        </w:numPr>
-        <w:spacing w:line="480" w:lineRule="auto"/>
-        <w:jc w:val="both"/>
-        <w:rPr>
-          <w:rFonts w:ascii="Arial" w:hAnsi="Arial" w:cs="Arial"/>
-          <w:sz w:val="24"/>
-          <w:szCs w:val="24"/>
-          <w:lang w:val="en-CA"/>
-        </w:rPr>
-      </w:pPr>
-      <w:r>
-        <w:rPr>
-          <w:rFonts w:ascii="Arial" w:hAnsi="Arial" w:cs="Arial"/>
-          <w:sz w:val="24"/>
-          <w:szCs w:val="24"/>
-          <w:lang w:val="en-CA"/>
-        </w:rPr>
-        <w:t>Change quickly all the targets.</w:t>
-      </w:r>
-    </w:p>
-    <w:p>
-      <w:pPr>
-        <w:spacing w:line="480" w:lineRule="auto"/>
-        <w:jc w:val="both"/>
-        <w:rPr>
-          <w:rFonts w:ascii="Arial" w:hAnsi="Arial" w:cs="Arial"/>
-          <w:sz w:val="24"/>
-          <w:szCs w:val="24"/>
-          <w:lang w:val="en-CA"/>
-        </w:rPr>
-      </w:pPr>
-      <w:r>
-        <w:rPr>
-          <w:rFonts w:ascii="Arial" w:hAnsi="Arial" w:cs="Arial"/>
-          <w:sz w:val="24"/>
-          <w:szCs w:val="24"/>
-          <w:lang w:val="en-CA"/>
-        </w:rPr>
-        <w:t>Component testing</w:t>
-      </w:r>
-      <w:r>
-        <w:rPr>
-          <w:rFonts w:ascii="Arial" w:hAnsi="Arial" w:cs="Arial"/>
-          <w:sz w:val="24"/>
-          <w:szCs w:val="24"/>
-          <w:lang w:val="en-CA"/>
-        </w:rPr>
-        <w:t>:</w:t>
+        <w:t>Enter to the App and Check if the music sounds.</w:t>
       </w:r>
     </w:p>
     <w:p>
@@ -1276,122 +1268,26 @@
           <w:lang w:val="en-CA"/>
         </w:rPr>
       </w:pPr>
-      <w:r>
-        <w:rPr>
-          <w:rFonts w:ascii="Arial" w:hAnsi="Arial" w:cs="Arial"/>
-          <w:sz w:val="24"/>
-          <w:szCs w:val="24"/>
-          <w:lang w:val="en-CA"/>
-        </w:rPr>
-        <w:t xml:space="preserve">Answer a message </w:t>
-      </w:r>
-      <w:r>
-        <w:rPr>
-          <w:rFonts w:ascii="Arial" w:hAnsi="Arial" w:cs="Arial"/>
-          <w:sz w:val="24"/>
-          <w:szCs w:val="24"/>
-          <w:lang w:val="en-CA"/>
-        </w:rPr>
-        <w:t>and return whereas</w:t>
-      </w:r>
-      <w:r>
-        <w:rPr>
-          <w:rFonts w:ascii="Arial" w:hAnsi="Arial" w:cs="Arial"/>
-          <w:sz w:val="24"/>
-          <w:szCs w:val="24"/>
-          <w:lang w:val="en-CA"/>
-        </w:rPr>
-        <w:t xml:space="preserve"> we </w:t>
-      </w:r>
-      <w:r>
-        <w:rPr>
-          <w:rFonts w:ascii="Arial" w:hAnsi="Arial" w:cs="Arial"/>
-          <w:sz w:val="24"/>
-          <w:szCs w:val="24"/>
-          <w:lang w:val="en-CA"/>
-        </w:rPr>
-        <w:t>display all the targets</w:t>
-      </w:r>
-      <w:r>
-        <w:rPr>
-          <w:rFonts w:ascii="Arial" w:hAnsi="Arial" w:cs="Arial"/>
-          <w:sz w:val="24"/>
-          <w:szCs w:val="24"/>
-          <w:lang w:val="en-CA"/>
-        </w:rPr>
-        <w:t>.</w:t>
-      </w:r>
-    </w:p>
-    <w:p>
-      <w:pPr>
-        <w:pStyle w:val="Prrafodelista"/>
-        <w:numPr>
-          <w:ilvl w:val="0"/>
-          <w:numId w:val="3"/>
-        </w:numPr>
-        <w:spacing w:line="480" w:lineRule="auto"/>
-        <w:jc w:val="both"/>
-        <w:rPr>
-          <w:rFonts w:ascii="Arial" w:hAnsi="Arial" w:cs="Arial"/>
-          <w:sz w:val="24"/>
-          <w:szCs w:val="24"/>
-          <w:lang w:val="en-CA"/>
-        </w:rPr>
-      </w:pPr>
-      <w:r>
-        <w:rPr>
-          <w:rFonts w:ascii="Arial" w:hAnsi="Arial" w:cs="Arial"/>
-          <w:sz w:val="24"/>
-          <w:szCs w:val="24"/>
-          <w:lang w:val="en-CA"/>
-        </w:rPr>
-        <w:t xml:space="preserve">Enter to the App and </w:t>
-      </w:r>
-      <w:r>
-        <w:rPr>
-          <w:rFonts w:ascii="Arial" w:hAnsi="Arial" w:cs="Arial"/>
-          <w:sz w:val="24"/>
-          <w:szCs w:val="24"/>
-          <w:lang w:val="en-CA"/>
-        </w:rPr>
-        <w:t>Check if the music sounds.</w:t>
-      </w:r>
-    </w:p>
-    <w:p>
-      <w:pPr>
-        <w:pStyle w:val="Prrafodelista"/>
-        <w:numPr>
-          <w:ilvl w:val="0"/>
-          <w:numId w:val="4"/>
-        </w:numPr>
-        <w:spacing w:line="480" w:lineRule="auto"/>
-        <w:jc w:val="both"/>
-        <w:rPr>
-          <w:rFonts w:ascii="Arial" w:hAnsi="Arial" w:cs="Arial"/>
-          <w:sz w:val="24"/>
-          <w:szCs w:val="24"/>
-          <w:lang w:val="en-CA"/>
-        </w:rPr>
-      </w:pPr>
-    </w:p>
-    <w:p>
-      <w:pPr>
-        <w:spacing w:line="480" w:lineRule="auto"/>
-        <w:jc w:val="both"/>
-        <w:rPr>
-          <w:rFonts w:ascii="Arial" w:hAnsi="Arial" w:cs="Arial"/>
-          <w:sz w:val="24"/>
-          <w:szCs w:val="24"/>
-          <w:lang w:val="en-CA"/>
-        </w:rPr>
-      </w:pPr>
-      <w:r>
-        <w:rPr>
-          <w:rFonts w:ascii="Arial" w:hAnsi="Arial" w:cs="Arial"/>
-          <w:sz w:val="24"/>
-          <w:szCs w:val="24"/>
-          <w:lang w:val="en-CA"/>
-        </w:rPr>
+    </w:p>
+    <w:p>
+      <w:pPr>
+        <w:spacing w:line="480" w:lineRule="auto"/>
+        <w:jc w:val="both"/>
+        <w:rPr>
+          <w:rFonts w:ascii="Arial" w:hAnsi="Arial" w:cs="Arial"/>
+          <w:sz w:val="24"/>
+          <w:szCs w:val="24"/>
+          <w:lang w:val="en-CA"/>
+        </w:rPr>
+      </w:pPr>
+      <w:r>
+        <w:rPr>
+          <w:rFonts w:ascii="Arial" w:hAnsi="Arial" w:cs="Arial"/>
+          <w:sz w:val="24"/>
+          <w:szCs w:val="24"/>
+          <w:lang w:val="en-CA"/>
+        </w:rPr>
+        <w:lastRenderedPageBreak/>
         <w:t>System testing</w:t>
       </w:r>
       <w:r>
@@ -1424,7 +1320,6 @@
           <w:szCs w:val="24"/>
           <w:lang w:val="en-CA"/>
         </w:rPr>
-        <w:lastRenderedPageBreak/>
         <w:t>Software Quality Testing</w:t>
       </w:r>
     </w:p>
@@ -1538,19 +1433,35 @@
           <w:szCs w:val="24"/>
           <w:lang w:val="en-CA"/>
         </w:rPr>
-        <w:t xml:space="preserve">they </w:t>
-      </w:r>
-      <w:proofErr w:type="gramStart"/>
-      <w:r>
-        <w:rPr>
-          <w:rFonts w:ascii="Arial" w:hAnsi="Arial" w:cs="Arial"/>
-          <w:sz w:val="24"/>
-          <w:szCs w:val="24"/>
-          <w:lang w:val="en-CA"/>
-        </w:rPr>
-        <w:t>are able to</w:t>
-      </w:r>
-      <w:proofErr w:type="gramEnd"/>
+        <w:t xml:space="preserve">they are able to </w:t>
+      </w:r>
+      <w:r>
+        <w:rPr>
+          <w:rFonts w:ascii="Arial" w:hAnsi="Arial" w:cs="Arial"/>
+          <w:sz w:val="24"/>
+          <w:szCs w:val="24"/>
+          <w:lang w:val="en-CA"/>
+        </w:rPr>
+        <w:t>perform the</w:t>
+      </w:r>
+      <w:r>
+        <w:rPr>
+          <w:rFonts w:ascii="Arial" w:hAnsi="Arial" w:cs="Arial"/>
+          <w:sz w:val="24"/>
+          <w:szCs w:val="24"/>
+          <w:lang w:val="en-CA"/>
+        </w:rPr>
+        <w:t xml:space="preserve"> errors</w:t>
+      </w:r>
+      <w:r>
+        <w:rPr>
+          <w:rFonts w:ascii="Arial" w:hAnsi="Arial" w:cs="Arial"/>
+          <w:sz w:val="24"/>
+          <w:szCs w:val="24"/>
+          <w:lang w:val="en-CA"/>
+        </w:rPr>
+        <w:t xml:space="preserve"> that are able to crash Aureos.</w:t>
+      </w:r>
       <w:r>
         <w:rPr>
           <w:rFonts w:ascii="Arial" w:hAnsi="Arial" w:cs="Arial"/>
@@ -1567,42 +1478,6 @@
           <w:szCs w:val="24"/>
           <w:lang w:val="en-CA"/>
         </w:rPr>
-        <w:t>perform the</w:t>
-      </w:r>
-      <w:r>
-        <w:rPr>
-          <w:rFonts w:ascii="Arial" w:hAnsi="Arial" w:cs="Arial"/>
-          <w:sz w:val="24"/>
-          <w:szCs w:val="24"/>
-          <w:lang w:val="en-CA"/>
-        </w:rPr>
-        <w:t xml:space="preserve"> errors</w:t>
-      </w:r>
-      <w:r>
-        <w:rPr>
-          <w:rFonts w:ascii="Arial" w:hAnsi="Arial" w:cs="Arial"/>
-          <w:sz w:val="24"/>
-          <w:szCs w:val="24"/>
-          <w:lang w:val="en-CA"/>
-        </w:rPr>
-        <w:t xml:space="preserve"> that are able to crash Aureos.</w:t>
-      </w:r>
-      <w:r>
-        <w:rPr>
-          <w:rFonts w:ascii="Arial" w:hAnsi="Arial" w:cs="Arial"/>
-          <w:sz w:val="24"/>
-          <w:szCs w:val="24"/>
-          <w:lang w:val="en-CA"/>
-        </w:rPr>
-        <w:t xml:space="preserve"> </w:t>
-      </w:r>
-      <w:r>
-        <w:rPr>
-          <w:rFonts w:ascii="Arial" w:hAnsi="Arial" w:cs="Arial"/>
-          <w:sz w:val="24"/>
-          <w:szCs w:val="24"/>
-          <w:lang w:val="en-CA"/>
-        </w:rPr>
         <w:t>Nonetheless, Aureos</w:t>
       </w:r>
       <w:r>
@@ -1756,8 +1631,6 @@
           <w:lang w:val="en-CA"/>
         </w:rPr>
       </w:pPr>
-      <w:bookmarkStart w:id="1" w:name="_GoBack"/>
-      <w:bookmarkEnd w:id="1"/>
     </w:p>
     <w:p>
       <w:pPr>
@@ -1793,7 +1666,6 @@
           <w:lang w:val="en-CA"/>
         </w:rPr>
       </w:pPr>
-      <w:proofErr w:type="gramStart"/>
       <w:r>
         <w:rPr>
           <w:rFonts w:ascii="Arial" w:hAnsi="Arial" w:cs="Arial"/>
@@ -1803,7 +1675,6 @@
         </w:rPr>
         <w:t>First of all</w:t>
       </w:r>
-      <w:proofErr w:type="gramEnd"/>
       <w:r>
         <w:rPr>
           <w:rFonts w:ascii="Arial" w:hAnsi="Arial" w:cs="Arial"/>
@@ -1896,27 +1767,7 @@
           <w:szCs w:val="24"/>
           <w:lang w:val="en-CA"/>
         </w:rPr>
-        <w:t xml:space="preserve"> when changing a target </w:t>
-      </w:r>
-      <w:proofErr w:type="gramStart"/>
-      <w:r>
-        <w:rPr>
-          <w:rFonts w:ascii="Arial" w:hAnsi="Arial" w:cs="Arial"/>
-          <w:sz w:val="24"/>
-          <w:szCs w:val="24"/>
-          <w:lang w:val="en-CA"/>
-        </w:rPr>
-        <w:t>and also</w:t>
-      </w:r>
-      <w:proofErr w:type="gramEnd"/>
-      <w:r>
-        <w:rPr>
-          <w:rFonts w:ascii="Arial" w:hAnsi="Arial" w:cs="Arial"/>
-          <w:sz w:val="24"/>
-          <w:szCs w:val="24"/>
-          <w:lang w:val="en-CA"/>
-        </w:rPr>
-        <w:t xml:space="preserve"> all in all, the application must run all the targets, if a target doesn’t work, our programming team will change the function of that target in order to repair it. It’s very important that the target works because our main goal is to replace paper schedule and name of the classroom, </w:t>
+        <w:t xml:space="preserve"> when changing a target and also all in all, the application must run all the targets, if a target doesn’t work, our programming team will change the function of that target in order to repair it. It’s very important that the target works because our main goal is to replace paper schedule and name of the classroom, </w:t>
       </w:r>
       <w:r>
         <w:rPr>

</xml_diff>